<commit_message>
Update MaxwellHuff JEP_LMC Cover Letter.docx
</commit_message>
<xml_diff>
--- a/4 Manuscript/MaxwellHuff JEP_LMC Cover Letter.docx
+++ b/4 Manuscript/MaxwellHuff JEP_LMC Cover Letter.docx
@@ -294,15 +294,23 @@
           <w:sz w:val="24"/>
           <w:szCs w:val="24"/>
         </w:rPr>
-        <w:t>from Associative Memory and Frequency Judgments</w:t>
-      </w:r>
-      <w:r>
-        <w:rPr>
-          <w:rFonts w:ascii="Times New Roman" w:hAnsi="Times New Roman" w:cs="Times New Roman"/>
-          <w:sz w:val="24"/>
-          <w:szCs w:val="24"/>
-        </w:rPr>
-        <w:t xml:space="preserve">” to be considered for publication as an original </w:t>
+        <w:t>from Associative Memory and Frequency Judgment</w:t>
+      </w:r>
+      <w:r>
+        <w:rPr>
+          <w:rFonts w:ascii="Times New Roman" w:hAnsi="Times New Roman" w:cs="Times New Roman"/>
+          <w:sz w:val="24"/>
+          <w:szCs w:val="24"/>
+        </w:rPr>
+        <w:t xml:space="preserve">s” </w:t>
+      </w:r>
+      <w:r>
+        <w:rPr>
+          <w:rFonts w:ascii="Times New Roman" w:hAnsi="Times New Roman" w:cs="Times New Roman"/>
+          <w:sz w:val="24"/>
+          <w:szCs w:val="24"/>
+        </w:rPr>
+        <w:t xml:space="preserve">be considered for publication as an original </w:t>
       </w:r>
       <w:r>
         <w:rPr>
@@ -346,6 +354,49 @@
         </w:rPr>
         <w:t>.</w:t>
       </w:r>
+      <w:r>
+        <w:rPr>
+          <w:rFonts w:ascii="Times New Roman" w:hAnsi="Times New Roman" w:cs="Times New Roman"/>
+          <w:sz w:val="24"/>
+          <w:szCs w:val="24"/>
+        </w:rPr>
+        <w:t xml:space="preserve"> This is a reworked version of submission </w:t>
+      </w:r>
+      <w:r>
+        <w:rPr>
+          <w:rFonts w:ascii="Times New Roman" w:hAnsi="Times New Roman" w:cs="Times New Roman"/>
+          <w:sz w:val="24"/>
+          <w:szCs w:val="24"/>
+          <w:highlight w:val="yellow"/>
+        </w:rPr>
+        <w:t>XXX</w:t>
+      </w:r>
+      <w:r>
+        <w:rPr>
+          <w:rFonts w:ascii="Times New Roman" w:hAnsi="Times New Roman" w:cs="Times New Roman"/>
+          <w:sz w:val="24"/>
+          <w:szCs w:val="24"/>
+        </w:rPr>
+        <w:t xml:space="preserve">. The focus of the manuscript has been reframed in light of reviewer comments; </w:t>
+      </w:r>
+      <w:proofErr w:type="gramStart"/>
+      <w:r>
+        <w:rPr>
+          <w:rFonts w:ascii="Times New Roman" w:hAnsi="Times New Roman" w:cs="Times New Roman"/>
+          <w:sz w:val="24"/>
+          <w:szCs w:val="24"/>
+        </w:rPr>
+        <w:t>thus</w:t>
+      </w:r>
+      <w:proofErr w:type="gramEnd"/>
+      <w:r>
+        <w:rPr>
+          <w:rFonts w:ascii="Times New Roman" w:hAnsi="Times New Roman" w:cs="Times New Roman"/>
+          <w:sz w:val="24"/>
+          <w:szCs w:val="24"/>
+        </w:rPr>
+        <w:t xml:space="preserve"> we request it be treated as new submission.</w:t>
+      </w:r>
     </w:p>
     <w:p>
       <w:pPr>
@@ -432,23 +483,64 @@
           <w:sz w:val="24"/>
           <w:szCs w:val="24"/>
         </w:rPr>
-        <w:t>In doing so</w:t>
-      </w:r>
-      <w:r>
-        <w:rPr>
-          <w:rFonts w:ascii="Times New Roman" w:hAnsi="Times New Roman" w:cs="Times New Roman"/>
-          <w:sz w:val="24"/>
-          <w:szCs w:val="24"/>
-        </w:rPr>
-        <w:t xml:space="preserve">, </w:t>
-      </w:r>
-      <w:r>
-        <w:rPr>
-          <w:rFonts w:ascii="Times New Roman" w:hAnsi="Times New Roman" w:cs="Times New Roman"/>
-          <w:sz w:val="24"/>
-          <w:szCs w:val="24"/>
-        </w:rPr>
-        <w:t>Experiment 1 replicates previous researching showing a reactivity effect for related but not unrelated word pairs while extending these findings to include backward and symmetrical paired associates. Importantly, Experiments 2 and 3 compare JOL reactivity patterns to other, non-metacognitive judgment tasks</w:t>
+        <w:t xml:space="preserve">First, Experiment 1 replicates previous research showing JOL reactivity effects are moderated pair relatedness </w:t>
+      </w:r>
+      <w:r>
+        <w:rPr>
+          <w:rFonts w:ascii="Times New Roman" w:hAnsi="Times New Roman" w:cs="Times New Roman"/>
+          <w:sz w:val="24"/>
+          <w:szCs w:val="24"/>
+        </w:rPr>
+        <w:t xml:space="preserve">while extending these findings to include backward and symmetrical paired associates. Importantly, Experiments 2 and 3 </w:t>
+      </w:r>
+      <w:r>
+        <w:rPr>
+          <w:rFonts w:ascii="Times New Roman" w:hAnsi="Times New Roman" w:cs="Times New Roman"/>
+          <w:sz w:val="24"/>
+          <w:szCs w:val="24"/>
+        </w:rPr>
+        <w:t xml:space="preserve">show that reactivity effects are not unique to JOLs by </w:t>
+      </w:r>
+      <w:r>
+        <w:rPr>
+          <w:rFonts w:ascii="Times New Roman" w:hAnsi="Times New Roman" w:cs="Times New Roman"/>
+          <w:sz w:val="24"/>
+          <w:szCs w:val="24"/>
+        </w:rPr>
+        <w:t>compar</w:t>
+      </w:r>
+      <w:r>
+        <w:rPr>
+          <w:rFonts w:ascii="Times New Roman" w:hAnsi="Times New Roman" w:cs="Times New Roman"/>
+          <w:sz w:val="24"/>
+          <w:szCs w:val="24"/>
+        </w:rPr>
+        <w:t>ing</w:t>
+      </w:r>
+      <w:r>
+        <w:rPr>
+          <w:rFonts w:ascii="Times New Roman" w:hAnsi="Times New Roman" w:cs="Times New Roman"/>
+          <w:sz w:val="24"/>
+          <w:szCs w:val="24"/>
+        </w:rPr>
+        <w:t xml:space="preserve"> JOL reactivity patterns to other, non-metacognitive judgment tasks</w:t>
+      </w:r>
+      <w:r>
+        <w:rPr>
+          <w:rFonts w:ascii="Times New Roman" w:hAnsi="Times New Roman" w:cs="Times New Roman"/>
+          <w:sz w:val="24"/>
+          <w:szCs w:val="24"/>
+        </w:rPr>
+        <w:t xml:space="preserve">. Finally, Experiment 4… </w:t>
+      </w:r>
+      <w:r>
+        <w:rPr>
+          <w:rFonts w:ascii="Times New Roman" w:hAnsi="Times New Roman" w:cs="Times New Roman"/>
+          <w:sz w:val="24"/>
+          <w:szCs w:val="24"/>
+          <w:highlight w:val="yellow"/>
+        </w:rPr>
+        <w:t>[EXPAND]</w:t>
       </w:r>
     </w:p>
     <w:p>
@@ -479,121 +571,32 @@
           <w:sz w:val="24"/>
           <w:szCs w:val="24"/>
         </w:rPr>
-        <w:t>Our findings in Experiments 2 and 3 suggest that JOL reactivity on related pairs is largely driven by additional relational encoding that occurs at study.</w:t>
-      </w:r>
-    </w:p>
-    <w:p>
-      <w:pPr>
-        <w:spacing w:line="240" w:lineRule="auto"/>
-        <w:contextualSpacing/>
-        <w:rPr>
-          <w:rFonts w:ascii="Times New Roman" w:hAnsi="Times New Roman" w:cs="Times New Roman"/>
-          <w:sz w:val="24"/>
-          <w:szCs w:val="24"/>
-        </w:rPr>
-      </w:pPr>
-    </w:p>
-    <w:p>
-      <w:pPr>
-        <w:spacing w:line="240" w:lineRule="auto"/>
-        <w:contextualSpacing/>
-        <w:rPr>
-          <w:rFonts w:ascii="Times New Roman" w:hAnsi="Times New Roman" w:cs="Times New Roman"/>
-          <w:sz w:val="24"/>
-          <w:szCs w:val="24"/>
-        </w:rPr>
-      </w:pPr>
-      <w:r>
-        <w:rPr>
-          <w:rFonts w:ascii="Times New Roman" w:hAnsi="Times New Roman" w:cs="Times New Roman"/>
-          <w:sz w:val="24"/>
-          <w:szCs w:val="24"/>
-        </w:rPr>
-        <w:t>Finally, Experiment 4</w:t>
-      </w:r>
-    </w:p>
-    <w:p>
-      <w:pPr>
-        <w:spacing w:line="240" w:lineRule="auto"/>
-        <w:ind w:firstLine="360"/>
-        <w:contextualSpacing/>
-        <w:rPr>
-          <w:rFonts w:ascii="Times New Roman" w:hAnsi="Times New Roman" w:cs="Times New Roman"/>
-          <w:sz w:val="24"/>
-          <w:szCs w:val="24"/>
-        </w:rPr>
-      </w:pPr>
-    </w:p>
-    <w:p>
-      <w:pPr>
-        <w:spacing w:line="240" w:lineRule="auto"/>
-        <w:ind w:firstLine="360"/>
-        <w:contextualSpacing/>
-        <w:rPr>
-          <w:rFonts w:ascii="Times New Roman" w:hAnsi="Times New Roman" w:cs="Times New Roman"/>
-          <w:sz w:val="24"/>
-          <w:szCs w:val="24"/>
-        </w:rPr>
-      </w:pPr>
-    </w:p>
-    <w:p>
-      <w:pPr>
-        <w:spacing w:line="240" w:lineRule="auto"/>
-        <w:ind w:firstLine="360"/>
-        <w:contextualSpacing/>
-        <w:rPr>
-          <w:rFonts w:ascii="Times New Roman" w:hAnsi="Times New Roman" w:cs="Times New Roman"/>
-          <w:sz w:val="24"/>
-          <w:szCs w:val="24"/>
-        </w:rPr>
-      </w:pPr>
-      <w:r>
-        <w:rPr>
-          <w:rFonts w:ascii="Times New Roman" w:hAnsi="Times New Roman" w:cs="Times New Roman"/>
-          <w:sz w:val="24"/>
-          <w:szCs w:val="24"/>
-        </w:rPr>
-        <w:t>In our first experiment</w:t>
-      </w:r>
-      <w:r>
-        <w:rPr>
-          <w:rFonts w:ascii="Times New Roman" w:hAnsi="Times New Roman" w:cs="Times New Roman"/>
-          <w:sz w:val="24"/>
-          <w:szCs w:val="24"/>
-        </w:rPr>
-        <w:t xml:space="preserve">, we </w:t>
-      </w:r>
-      <w:r>
-        <w:rPr>
-          <w:rFonts w:ascii="Times New Roman" w:hAnsi="Times New Roman" w:cs="Times New Roman"/>
-          <w:sz w:val="24"/>
-          <w:szCs w:val="24"/>
-        </w:rPr>
-        <w:t>replicate previous research showing</w:t>
-      </w:r>
-      <w:r>
-        <w:rPr>
-          <w:rFonts w:ascii="Times New Roman" w:hAnsi="Times New Roman" w:cs="Times New Roman"/>
-          <w:sz w:val="24"/>
-          <w:szCs w:val="24"/>
-        </w:rPr>
-        <w:t xml:space="preserve"> that JOLs consistently boost recall of paired associates but do not influence recall of unrelated pairs. </w:t>
-      </w:r>
-      <w:r>
-        <w:rPr>
-          <w:rFonts w:ascii="Times New Roman" w:hAnsi="Times New Roman" w:cs="Times New Roman"/>
-          <w:sz w:val="24"/>
-          <w:szCs w:val="24"/>
-        </w:rPr>
-        <w:t>To further evaluate the mechanisms behind positive reactivity for related pairs</w:t>
-      </w:r>
-      <w:r>
-        <w:rPr>
-          <w:rFonts w:ascii="Times New Roman" w:hAnsi="Times New Roman" w:cs="Times New Roman"/>
-          <w:sz w:val="24"/>
-          <w:szCs w:val="24"/>
-        </w:rPr>
-        <w:t>,</w:t>
+        <w:t>Taken together, o</w:t>
+      </w:r>
+      <w:r>
+        <w:rPr>
+          <w:rFonts w:ascii="Times New Roman" w:hAnsi="Times New Roman" w:cs="Times New Roman"/>
+          <w:sz w:val="24"/>
+          <w:szCs w:val="24"/>
+        </w:rPr>
+        <w:t>ur findings suggest that JOL reactivity on related pairs is largely driven by additional relational encoding that occurs at study</w:t>
+      </w:r>
+      <w:r>
+        <w:rPr>
+          <w:rFonts w:ascii="Times New Roman" w:hAnsi="Times New Roman" w:cs="Times New Roman"/>
+          <w:sz w:val="24"/>
+          <w:szCs w:val="24"/>
+        </w:rPr>
+        <w:t xml:space="preserve"> rather than… </w:t>
+      </w:r>
+      <w:r>
+        <w:rPr>
+          <w:rFonts w:ascii="Times New Roman" w:hAnsi="Times New Roman" w:cs="Times New Roman"/>
+          <w:sz w:val="24"/>
+          <w:szCs w:val="24"/>
+          <w:highlight w:val="yellow"/>
+        </w:rPr>
+        <w:t>[METACOGNITIVE PROCESSES]</w:t>
       </w:r>
       <w:r>
         <w:rPr>
@@ -609,95 +612,47 @@
           <w:sz w:val="24"/>
           <w:szCs w:val="24"/>
         </w:rPr>
-        <w:t>Experiments 2 and 3</w:t>
-      </w:r>
-      <w:r>
-        <w:rPr>
-          <w:rFonts w:ascii="Times New Roman" w:hAnsi="Times New Roman" w:cs="Times New Roman"/>
-          <w:sz w:val="24"/>
-          <w:szCs w:val="24"/>
-        </w:rPr>
-        <w:t xml:space="preserve"> test a strategic relational encoding account of JOL reactivity which posits that</w:t>
-      </w:r>
-      <w:r>
-        <w:rPr>
-          <w:rFonts w:ascii="Times New Roman" w:hAnsi="Times New Roman" w:cs="Times New Roman"/>
-          <w:sz w:val="24"/>
-          <w:szCs w:val="24"/>
-        </w:rPr>
-        <w:t xml:space="preserve"> making JOLs </w:t>
-      </w:r>
-      <w:r>
-        <w:rPr>
-          <w:rFonts w:ascii="Times New Roman" w:hAnsi="Times New Roman" w:cs="Times New Roman"/>
-          <w:sz w:val="24"/>
-          <w:szCs w:val="24"/>
-        </w:rPr>
-        <w:t xml:space="preserve">at encoding </w:t>
-      </w:r>
-      <w:r>
-        <w:rPr>
-          <w:rFonts w:ascii="Times New Roman" w:hAnsi="Times New Roman" w:cs="Times New Roman"/>
-          <w:sz w:val="24"/>
-          <w:szCs w:val="24"/>
-        </w:rPr>
-        <w:t>encourages</w:t>
-      </w:r>
-      <w:r>
-        <w:rPr>
-          <w:rFonts w:ascii="Times New Roman" w:hAnsi="Times New Roman" w:cs="Times New Roman"/>
-          <w:sz w:val="24"/>
-          <w:szCs w:val="24"/>
-        </w:rPr>
-        <w:t xml:space="preserve"> participants to </w:t>
-      </w:r>
-      <w:r>
-        <w:rPr>
-          <w:rFonts w:ascii="Times New Roman" w:hAnsi="Times New Roman" w:cs="Times New Roman"/>
-          <w:sz w:val="24"/>
-          <w:szCs w:val="24"/>
-        </w:rPr>
-        <w:t xml:space="preserve">engage in a relational </w:t>
-      </w:r>
-      <w:r>
-        <w:rPr>
-          <w:rFonts w:ascii="Times New Roman" w:hAnsi="Times New Roman" w:cs="Times New Roman"/>
-          <w:sz w:val="24"/>
-          <w:szCs w:val="24"/>
-        </w:rPr>
-        <w:t xml:space="preserve">processing </w:t>
-      </w:r>
-      <w:r>
-        <w:rPr>
-          <w:rFonts w:ascii="Times New Roman" w:hAnsi="Times New Roman" w:cs="Times New Roman"/>
-          <w:sz w:val="24"/>
-          <w:szCs w:val="24"/>
-        </w:rPr>
-        <w:t>strategy</w:t>
-      </w:r>
-      <w:r>
-        <w:rPr>
-          <w:rFonts w:ascii="Times New Roman" w:hAnsi="Times New Roman" w:cs="Times New Roman"/>
-          <w:sz w:val="24"/>
-          <w:szCs w:val="24"/>
-        </w:rPr>
-        <w:t xml:space="preserve"> at study</w:t>
-      </w:r>
-      <w:r>
-        <w:rPr>
-          <w:rFonts w:ascii="Times New Roman" w:hAnsi="Times New Roman" w:cs="Times New Roman"/>
-          <w:sz w:val="24"/>
-          <w:szCs w:val="24"/>
-        </w:rPr>
-        <w:t xml:space="preserve"> but only for </w:t>
-      </w:r>
-      <w:r>
-        <w:rPr>
-          <w:rFonts w:ascii="Times New Roman" w:hAnsi="Times New Roman" w:cs="Times New Roman"/>
-          <w:sz w:val="24"/>
-          <w:szCs w:val="24"/>
-        </w:rPr>
-        <w:t>related pairs</w:t>
+        <w:t xml:space="preserve">We believe that </w:t>
+      </w:r>
+      <w:r>
+        <w:rPr>
+          <w:rFonts w:ascii="Times New Roman" w:hAnsi="Times New Roman" w:cs="Times New Roman"/>
+          <w:sz w:val="24"/>
+          <w:szCs w:val="24"/>
+        </w:rPr>
+        <w:t>our findings</w:t>
+      </w:r>
+      <w:r>
+        <w:rPr>
+          <w:rFonts w:ascii="Times New Roman" w:hAnsi="Times New Roman" w:cs="Times New Roman"/>
+          <w:sz w:val="24"/>
+          <w:szCs w:val="24"/>
+        </w:rPr>
+        <w:t xml:space="preserve"> make a substantive </w:t>
+      </w:r>
+      <w:r>
+        <w:rPr>
+          <w:rFonts w:ascii="Times New Roman" w:hAnsi="Times New Roman" w:cs="Times New Roman"/>
+          <w:sz w:val="24"/>
+          <w:szCs w:val="24"/>
+        </w:rPr>
+        <w:t>empirical, methodological, and theoretical</w:t>
+      </w:r>
+      <w:r>
+        <w:rPr>
+          <w:rFonts w:ascii="Times New Roman" w:hAnsi="Times New Roman" w:cs="Times New Roman"/>
+          <w:sz w:val="24"/>
+          <w:szCs w:val="24"/>
+        </w:rPr>
+        <w:t xml:space="preserve"> contribution to the literature</w:t>
+      </w:r>
+      <w:r>
+        <w:rPr>
+          <w:rFonts w:ascii="Times New Roman" w:hAnsi="Times New Roman" w:cs="Times New Roman"/>
+          <w:sz w:val="24"/>
+          <w:szCs w:val="24"/>
+        </w:rPr>
+        <w:t xml:space="preserve"> through our inclusion of backward and symmetrical associates, our comparison to relational encoding and frequency judgments, and our proposed account of JOL reactivity</w:t>
       </w:r>
       <w:r>
         <w:rPr>
@@ -721,79 +676,73 @@
           <w:sz w:val="24"/>
           <w:szCs w:val="24"/>
         </w:rPr>
-        <w:t>To test this account</w:t>
-      </w:r>
-      <w:r>
-        <w:rPr>
-          <w:rFonts w:ascii="Times New Roman" w:hAnsi="Times New Roman" w:cs="Times New Roman"/>
-          <w:sz w:val="24"/>
-          <w:szCs w:val="24"/>
-        </w:rPr>
-        <w:t>, Experiment 2 compares JOL reactivity to a deep relational encoding task</w:t>
-      </w:r>
-      <w:r>
-        <w:rPr>
-          <w:rFonts w:ascii="Times New Roman" w:hAnsi="Times New Roman" w:cs="Times New Roman"/>
-          <w:sz w:val="24"/>
-          <w:szCs w:val="24"/>
-        </w:rPr>
-        <w:t xml:space="preserve"> in which participants are explicitly instructed to relate all paired items together</w:t>
-      </w:r>
-      <w:r>
-        <w:rPr>
-          <w:rFonts w:ascii="Times New Roman" w:hAnsi="Times New Roman" w:cs="Times New Roman"/>
-          <w:sz w:val="24"/>
-          <w:szCs w:val="24"/>
-        </w:rPr>
-        <w:t xml:space="preserve">, </w:t>
-      </w:r>
-      <w:r>
-        <w:rPr>
-          <w:rFonts w:ascii="Times New Roman" w:hAnsi="Times New Roman" w:cs="Times New Roman"/>
-          <w:sz w:val="24"/>
-          <w:szCs w:val="24"/>
-        </w:rPr>
-        <w:t>and</w:t>
-      </w:r>
-      <w:r>
-        <w:rPr>
-          <w:rFonts w:ascii="Times New Roman" w:hAnsi="Times New Roman" w:cs="Times New Roman"/>
-          <w:sz w:val="24"/>
-          <w:szCs w:val="24"/>
-        </w:rPr>
-        <w:t xml:space="preserve"> Experiment 3 introduces a novel frequency judgment task</w:t>
-      </w:r>
-      <w:r>
-        <w:rPr>
-          <w:rFonts w:ascii="Times New Roman" w:hAnsi="Times New Roman" w:cs="Times New Roman"/>
-          <w:sz w:val="24"/>
-          <w:szCs w:val="24"/>
-        </w:rPr>
-        <w:t xml:space="preserve"> in which participants relate items together by judging the frequency with which </w:t>
-      </w:r>
-      <w:r>
-        <w:rPr>
-          <w:rFonts w:ascii="Times New Roman" w:hAnsi="Times New Roman" w:cs="Times New Roman"/>
-          <w:sz w:val="24"/>
-          <w:szCs w:val="24"/>
-        </w:rPr>
-        <w:t>items would</w:t>
-      </w:r>
-      <w:r>
-        <w:rPr>
-          <w:rFonts w:ascii="Times New Roman" w:hAnsi="Times New Roman" w:cs="Times New Roman"/>
-          <w:sz w:val="24"/>
-          <w:szCs w:val="24"/>
-        </w:rPr>
-        <w:t xml:space="preserve"> occur together in </w:t>
-      </w:r>
-      <w:r>
-        <w:rPr>
-          <w:rFonts w:ascii="Times New Roman" w:hAnsi="Times New Roman" w:cs="Times New Roman"/>
-          <w:sz w:val="24"/>
-          <w:szCs w:val="24"/>
-        </w:rPr>
-        <w:t>everyday language</w:t>
+        <w:t>This work</w:t>
+      </w:r>
+      <w:r>
+        <w:rPr>
+          <w:rFonts w:ascii="Times New Roman" w:hAnsi="Times New Roman" w:cs="Times New Roman"/>
+          <w:sz w:val="24"/>
+          <w:szCs w:val="24"/>
+        </w:rPr>
+        <w:t xml:space="preserve"> is original and not under review elsewhere</w:t>
+      </w:r>
+      <w:r>
+        <w:rPr>
+          <w:rFonts w:ascii="Times New Roman" w:hAnsi="Times New Roman" w:cs="Times New Roman"/>
+          <w:sz w:val="24"/>
+          <w:szCs w:val="24"/>
+        </w:rPr>
+        <w:t>. We report</w:t>
+      </w:r>
+      <w:r>
+        <w:rPr>
+          <w:rFonts w:ascii="Times New Roman" w:hAnsi="Times New Roman" w:cs="Times New Roman"/>
+          <w:sz w:val="24"/>
+          <w:szCs w:val="24"/>
+        </w:rPr>
+        <w:t xml:space="preserve"> no conflicts of interest.</w:t>
+      </w:r>
+      <w:r>
+        <w:rPr>
+          <w:rFonts w:ascii="Times New Roman" w:hAnsi="Times New Roman" w:cs="Times New Roman"/>
+          <w:sz w:val="24"/>
+          <w:szCs w:val="24"/>
+        </w:rPr>
+        <w:t xml:space="preserve"> We look forward to hearing about the suitability of our </w:t>
+      </w:r>
+      <w:r>
+        <w:rPr>
+          <w:rFonts w:ascii="Times New Roman" w:hAnsi="Times New Roman" w:cs="Times New Roman"/>
+          <w:sz w:val="24"/>
+          <w:szCs w:val="24"/>
+        </w:rPr>
+        <w:t>manuscript</w:t>
+      </w:r>
+      <w:r>
+        <w:rPr>
+          <w:rFonts w:ascii="Times New Roman" w:hAnsi="Times New Roman" w:cs="Times New Roman"/>
+          <w:sz w:val="24"/>
+          <w:szCs w:val="24"/>
+        </w:rPr>
+        <w:t xml:space="preserve"> in </w:t>
+      </w:r>
+      <w:r>
+        <w:rPr>
+          <w:rFonts w:ascii="Times New Roman" w:hAnsi="Times New Roman" w:cs="Times New Roman"/>
+          <w:iCs/>
+          <w:sz w:val="24"/>
+          <w:szCs w:val="24"/>
+        </w:rPr>
+        <w:t xml:space="preserve">the </w:t>
+      </w:r>
+      <w:r>
+        <w:rPr>
+          <w:rFonts w:ascii="Times New Roman" w:hAnsi="Times New Roman" w:cs="Times New Roman"/>
+          <w:i/>
+          <w:sz w:val="24"/>
+          <w:szCs w:val="24"/>
+        </w:rPr>
+        <w:t>Journal of Experimental Psychology: Learning, Memory, and Cognition</w:t>
       </w:r>
       <w:r>
         <w:rPr>
@@ -803,183 +752,6 @@
         </w:rPr>
         <w:t>.</w:t>
       </w:r>
-      <w:r>
-        <w:rPr>
-          <w:rFonts w:ascii="Times New Roman" w:hAnsi="Times New Roman" w:cs="Times New Roman"/>
-          <w:sz w:val="24"/>
-          <w:szCs w:val="24"/>
-        </w:rPr>
-        <w:t xml:space="preserve"> </w:t>
-      </w:r>
-    </w:p>
-    <w:p>
-      <w:pPr>
-        <w:spacing w:line="240" w:lineRule="auto"/>
-        <w:contextualSpacing/>
-        <w:rPr>
-          <w:rFonts w:ascii="Times New Roman" w:hAnsi="Times New Roman" w:cs="Times New Roman"/>
-          <w:sz w:val="24"/>
-          <w:szCs w:val="24"/>
-        </w:rPr>
-      </w:pPr>
-    </w:p>
-    <w:p>
-      <w:pPr>
-        <w:spacing w:line="240" w:lineRule="auto"/>
-        <w:ind w:firstLine="360"/>
-        <w:contextualSpacing/>
-        <w:rPr>
-          <w:rFonts w:ascii="Times New Roman" w:hAnsi="Times New Roman" w:cs="Times New Roman"/>
-          <w:sz w:val="24"/>
-          <w:szCs w:val="24"/>
-        </w:rPr>
-      </w:pPr>
-      <w:r>
-        <w:rPr>
-          <w:rFonts w:ascii="Times New Roman" w:hAnsi="Times New Roman" w:cs="Times New Roman"/>
-          <w:sz w:val="24"/>
-          <w:szCs w:val="24"/>
-        </w:rPr>
-        <w:t xml:space="preserve">We believe that </w:t>
-      </w:r>
-      <w:r>
-        <w:rPr>
-          <w:rFonts w:ascii="Times New Roman" w:hAnsi="Times New Roman" w:cs="Times New Roman"/>
-          <w:sz w:val="24"/>
-          <w:szCs w:val="24"/>
-        </w:rPr>
-        <w:t>our findings</w:t>
-      </w:r>
-      <w:r>
-        <w:rPr>
-          <w:rFonts w:ascii="Times New Roman" w:hAnsi="Times New Roman" w:cs="Times New Roman"/>
-          <w:sz w:val="24"/>
-          <w:szCs w:val="24"/>
-        </w:rPr>
-        <w:t xml:space="preserve"> make a substantive </w:t>
-      </w:r>
-      <w:r>
-        <w:rPr>
-          <w:rFonts w:ascii="Times New Roman" w:hAnsi="Times New Roman" w:cs="Times New Roman"/>
-          <w:sz w:val="24"/>
-          <w:szCs w:val="24"/>
-        </w:rPr>
-        <w:t>empirical, methodological, and theoretical</w:t>
-      </w:r>
-      <w:r>
-        <w:rPr>
-          <w:rFonts w:ascii="Times New Roman" w:hAnsi="Times New Roman" w:cs="Times New Roman"/>
-          <w:sz w:val="24"/>
-          <w:szCs w:val="24"/>
-        </w:rPr>
-        <w:t xml:space="preserve"> contribution to the literature</w:t>
-      </w:r>
-      <w:r>
-        <w:rPr>
-          <w:rFonts w:ascii="Times New Roman" w:hAnsi="Times New Roman" w:cs="Times New Roman"/>
-          <w:sz w:val="24"/>
-          <w:szCs w:val="24"/>
-        </w:rPr>
-        <w:t xml:space="preserve"> through our inclusion of backward and symmetrical associates, our comparison to relational encoding and frequency judgments, and our proposed account of JOL reactivity</w:t>
-      </w:r>
-      <w:r>
-        <w:rPr>
-          <w:rFonts w:ascii="Times New Roman" w:hAnsi="Times New Roman" w:cs="Times New Roman"/>
-          <w:sz w:val="24"/>
-          <w:szCs w:val="24"/>
-        </w:rPr>
-        <w:t>.</w:t>
-      </w:r>
-      <w:r>
-        <w:rPr>
-          <w:rFonts w:ascii="Times New Roman" w:hAnsi="Times New Roman" w:cs="Times New Roman"/>
-          <w:sz w:val="24"/>
-          <w:szCs w:val="24"/>
-        </w:rPr>
-        <w:t xml:space="preserve"> </w:t>
-      </w:r>
-      <w:r>
-        <w:rPr>
-          <w:rFonts w:ascii="Times New Roman" w:hAnsi="Times New Roman" w:cs="Times New Roman"/>
-          <w:sz w:val="24"/>
-          <w:szCs w:val="24"/>
-        </w:rPr>
-        <w:t>This work</w:t>
-      </w:r>
-      <w:r>
-        <w:rPr>
-          <w:rFonts w:ascii="Times New Roman" w:hAnsi="Times New Roman" w:cs="Times New Roman"/>
-          <w:sz w:val="24"/>
-          <w:szCs w:val="24"/>
-        </w:rPr>
-        <w:t xml:space="preserve"> is original and not under review elsewhere</w:t>
-      </w:r>
-      <w:r>
-        <w:rPr>
-          <w:rFonts w:ascii="Times New Roman" w:hAnsi="Times New Roman" w:cs="Times New Roman"/>
-          <w:sz w:val="24"/>
-          <w:szCs w:val="24"/>
-        </w:rPr>
-        <w:t>. We report</w:t>
-      </w:r>
-      <w:r>
-        <w:rPr>
-          <w:rFonts w:ascii="Times New Roman" w:hAnsi="Times New Roman" w:cs="Times New Roman"/>
-          <w:sz w:val="24"/>
-          <w:szCs w:val="24"/>
-        </w:rPr>
-        <w:t xml:space="preserve"> no conflicts of interest.</w:t>
-      </w:r>
-      <w:r>
-        <w:rPr>
-          <w:rFonts w:ascii="Times New Roman" w:hAnsi="Times New Roman" w:cs="Times New Roman"/>
-          <w:sz w:val="24"/>
-          <w:szCs w:val="24"/>
-        </w:rPr>
-        <w:t xml:space="preserve"> We look forward to hearing about the suitability of our </w:t>
-      </w:r>
-      <w:r>
-        <w:rPr>
-          <w:rFonts w:ascii="Times New Roman" w:hAnsi="Times New Roman" w:cs="Times New Roman"/>
-          <w:sz w:val="24"/>
-          <w:szCs w:val="24"/>
-        </w:rPr>
-        <w:t>manuscript</w:t>
-      </w:r>
-      <w:r>
-        <w:rPr>
-          <w:rFonts w:ascii="Times New Roman" w:hAnsi="Times New Roman" w:cs="Times New Roman"/>
-          <w:sz w:val="24"/>
-          <w:szCs w:val="24"/>
-        </w:rPr>
-        <w:t xml:space="preserve"> in </w:t>
-      </w:r>
-      <w:r>
-        <w:rPr>
-          <w:rFonts w:ascii="Times New Roman" w:hAnsi="Times New Roman" w:cs="Times New Roman"/>
-          <w:iCs/>
-          <w:sz w:val="24"/>
-          <w:szCs w:val="24"/>
-        </w:rPr>
-        <w:t xml:space="preserve">the </w:t>
-      </w:r>
-      <w:r>
-        <w:rPr>
-          <w:rFonts w:ascii="Times New Roman" w:hAnsi="Times New Roman" w:cs="Times New Roman"/>
-          <w:i/>
-          <w:sz w:val="24"/>
-          <w:szCs w:val="24"/>
-        </w:rPr>
-        <w:t>Journal of Experimental Psychology: Learning, Memory, and Cognition</w:t>
-      </w:r>
-      <w:r>
-        <w:rPr>
-          <w:rFonts w:ascii="Times New Roman" w:hAnsi="Times New Roman" w:cs="Times New Roman"/>
-          <w:sz w:val="24"/>
-          <w:szCs w:val="24"/>
-        </w:rPr>
-        <w:t>.</w:t>
-      </w:r>
     </w:p>
     <w:p>
       <w:pPr>
@@ -1248,6 +1020,7 @@
           <w:sz w:val="24"/>
           <w:szCs w:val="24"/>
         </w:rPr>
+        <w:lastRenderedPageBreak/>
         <w:t>The University of Southern Mississippi</w:t>
       </w:r>
     </w:p>

</xml_diff>